<commit_message>
Added new state Diagram
</commit_message>
<xml_diff>
--- a/USER MANUALCS14.docx
+++ b/USER MANUALCS14.docx
@@ -173,6 +173,7 @@
       <w:pPr>
         <w:shd w:val="clear" w:color="auto" w:fill="000000" w:themeFill="text1"/>
         <w:tabs>
+          <w:tab w:val="left" w:pos="4536"/>
           <w:tab w:val="right" w:pos="5103"/>
         </w:tabs>
         <w:rPr>
@@ -185,12 +186,97 @@
       <w:r>
         <w:rPr>
           <w:b/>
+          <w:noProof/>
           <w:color w:val="FFFFFF" w:themeColor="background1"/>
           <w:sz w:val="28"/>
           <w:lang w:val="en-US"/>
         </w:rPr>
         <w:lastRenderedPageBreak/>
-        <w:t>SAFETY INSTRUCTIONS</w:t>
+        <mc:AlternateContent>
+          <mc:Choice Requires="wps">
+            <w:drawing>
+              <wp:anchor distT="45720" distB="45720" distL="114300" distR="114300" simplePos="0" relativeHeight="251712512" behindDoc="0" locked="0" layoutInCell="1" allowOverlap="1" wp14:anchorId="50E3AC2C" wp14:editId="495103C7">
+                <wp:simplePos x="0" y="0"/>
+                <wp:positionH relativeFrom="column">
+                  <wp:posOffset>3112770</wp:posOffset>
+                </wp:positionH>
+                <wp:positionV relativeFrom="paragraph">
+                  <wp:posOffset>346075</wp:posOffset>
+                </wp:positionV>
+                <wp:extent cx="1498600" cy="1404620"/>
+                <wp:effectExtent l="3810" t="0" r="0" b="0"/>
+                <wp:wrapSquare wrapText="bothSides"/>
+                <wp:docPr id="3" name="Textfeld 2"/>
+                <wp:cNvGraphicFramePr>
+                  <a:graphicFrameLocks xmlns:a="http://schemas.openxmlformats.org/drawingml/2006/main"/>
+                </wp:cNvGraphicFramePr>
+                <a:graphic xmlns:a="http://schemas.openxmlformats.org/drawingml/2006/main">
+                  <a:graphicData uri="http://schemas.microsoft.com/office/word/2010/wordprocessingShape">
+                    <wps:wsp>
+                      <wps:cNvSpPr txBox="1">
+                        <a:spLocks noChangeArrowheads="1"/>
+                      </wps:cNvSpPr>
+                      <wps:spPr bwMode="auto">
+                        <a:xfrm rot="5400000">
+                          <a:off x="0" y="0"/>
+                          <a:ext cx="1498600" cy="1404620"/>
+                        </a:xfrm>
+                        <a:prstGeom prst="rect">
+                          <a:avLst/>
+                        </a:prstGeom>
+                        <a:noFill/>
+                        <a:ln w="9525">
+                          <a:noFill/>
+                          <a:miter lim="800000"/>
+                          <a:headEnd/>
+                          <a:tailEnd/>
+                        </a:ln>
+                      </wps:spPr>
+                      <wps:txbx>
+                        <w:txbxContent>
+                          <w:p>
+                            <w:r>
+                              <w:t>English</w:t>
+                            </w:r>
+                          </w:p>
+                        </w:txbxContent>
+                      </wps:txbx>
+                      <wps:bodyPr rot="0" vert="horz" wrap="square" lIns="91440" tIns="45720" rIns="91440" bIns="45720" anchor="t" anchorCtr="0">
+                        <a:spAutoFit/>
+                      </wps:bodyPr>
+                    </wps:wsp>
+                  </a:graphicData>
+                </a:graphic>
+                <wp14:sizeRelH relativeFrom="margin">
+                  <wp14:pctWidth>0</wp14:pctWidth>
+                </wp14:sizeRelH>
+                <wp14:sizeRelV relativeFrom="margin">
+                  <wp14:pctHeight>0</wp14:pctHeight>
+                </wp14:sizeRelV>
+              </wp:anchor>
+            </w:drawing>
+          </mc:Choice>
+          <mc:Fallback>
+            <w:pict>
+              <v:shapetype w14:anchorId="50E3AC2C" id="_x0000_t202" coordsize="21600,21600" o:spt="202" path="m,l,21600r21600,l21600,xe">
+                <v:stroke joinstyle="miter"/>
+                <v:path gradientshapeok="t" o:connecttype="rect"/>
+              </v:shapetype>
+              <v:shape id="Textfeld 2" o:spid="_x0000_s1026" type="#_x0000_t202" style="position:absolute;margin-left:245.1pt;margin-top:27.25pt;width:118pt;height:110.6pt;rotation:90;z-index:251712512;visibility:visible;mso-wrap-style:square;mso-width-percent:0;mso-height-percent:0;mso-wrap-distance-left:9pt;mso-wrap-distance-top:3.6pt;mso-wrap-distance-right:9pt;mso-wrap-distance-bottom:3.6pt;mso-position-horizontal:absolute;mso-position-horizontal-relative:text;mso-position-vertical:absolute;mso-position-vertical-relative:text;mso-width-percent:0;mso-height-percent:0;mso-width-relative:margin;mso-height-relative:margin;v-text-anchor:top" o:gfxdata="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" filled="f" stroked="f">
+                <v:textbox style="mso-fit-shape-to-text:t">
+                  <w:txbxContent>
+                    <w:p>
+                      <w:r>
+                        <w:t>English</w:t>
+                      </w:r>
+                    </w:p>
+                  </w:txbxContent>
+                </v:textbox>
+                <w10:wrap type="square"/>
+              </v:shape>
+            </w:pict>
+          </mc:Fallback>
+        </mc:AlternateContent>
       </w:r>
       <w:r>
         <w:rPr>
@@ -199,114 +285,115 @@
           <w:sz w:val="28"/>
           <w:lang w:val="en-US"/>
         </w:rPr>
-        <w:t xml:space="preserve">                                    </w:t>
-      </w:r>
-    </w:p>
-    <w:p>
-      <w:pPr>
-        <w:rPr>
-          <w:lang w:val="en-US"/>
-        </w:rPr>
-      </w:pPr>
-      <w:r>
-        <w:rPr>
-          <w:lang w:val="en-US"/>
-        </w:rPr>
-        <w:t xml:space="preserve">1. </w:t>
-      </w:r>
-    </w:p>
-    <w:p>
-      <w:pPr>
-        <w:rPr>
-          <w:lang w:val="en-US"/>
-        </w:rPr>
-      </w:pPr>
-      <w:r>
-        <w:rPr>
-          <w:lang w:val="en-US"/>
-        </w:rPr>
-        <w:t>2.</w:t>
-      </w:r>
-    </w:p>
-    <w:p>
-      <w:pPr>
-        <w:rPr>
-          <w:lang w:val="en-US"/>
-        </w:rPr>
-      </w:pPr>
-      <w:r>
-        <w:rPr>
-          <w:lang w:val="en-US"/>
-        </w:rPr>
-        <w:t xml:space="preserve">3. </w:t>
-      </w:r>
-    </w:p>
-    <w:p>
-      <w:pPr>
-        <w:rPr>
-          <w:lang w:val="en-US"/>
-        </w:rPr>
-      </w:pPr>
-      <w:r>
-        <w:rPr>
-          <w:lang w:val="en-US"/>
-        </w:rPr>
-        <w:t xml:space="preserve">4. </w:t>
-      </w:r>
-    </w:p>
-    <w:p>
-      <w:pPr>
-        <w:rPr>
-          <w:lang w:val="en-US"/>
-        </w:rPr>
-      </w:pPr>
-      <w:r>
-        <w:rPr>
-          <w:lang w:val="en-US"/>
-        </w:rPr>
-        <w:t xml:space="preserve"> </w:t>
-      </w:r>
-    </w:p>
-    <w:p>
-      <w:pPr>
-        <w:tabs>
-          <w:tab w:val="right" w:pos="4253"/>
-          <w:tab w:val="right" w:pos="5103"/>
-        </w:tabs>
-        <w:rPr>
-          <w:lang w:val="en-US"/>
-        </w:rPr>
-      </w:pPr>
-      <w:r>
-        <w:rPr>
-          <w:lang w:val="en-US"/>
-        </w:rPr>
-        <w:br w:type="page"/>
-      </w:r>
-    </w:p>
-    <w:p>
-      <w:pPr>
-        <w:shd w:val="clear" w:color="auto" w:fill="000000" w:themeFill="text1"/>
-        <w:tabs>
-          <w:tab w:val="right" w:pos="5103"/>
-        </w:tabs>
+        <w:t>SAFETY INSTRUCTIONS</w:t>
+      </w:r>
+      <w:r>
         <w:rPr>
           <w:b/>
           <w:color w:val="FFFFFF" w:themeColor="background1"/>
           <w:sz w:val="28"/>
           <w:lang w:val="en-US"/>
         </w:rPr>
-      </w:pPr>
-      <w:r>
+        <w:t xml:space="preserve">                                    </w:t>
+      </w:r>
+    </w:p>
+    <w:p>
+      <w:pPr>
+        <w:rPr>
+          <w:lang w:val="en-US"/>
+        </w:rPr>
+      </w:pPr>
+      <w:r>
+        <w:rPr>
+          <w:lang w:val="en-US"/>
+        </w:rPr>
+        <w:t xml:space="preserve">1. </w:t>
+      </w:r>
+    </w:p>
+    <w:p>
+      <w:pPr>
+        <w:rPr>
+          <w:lang w:val="en-US"/>
+        </w:rPr>
+      </w:pPr>
+      <w:r>
+        <w:rPr>
+          <w:lang w:val="en-US"/>
+        </w:rPr>
+        <w:t>2.</w:t>
+      </w:r>
+    </w:p>
+    <w:p>
+      <w:pPr>
+        <w:rPr>
+          <w:lang w:val="en-US"/>
+        </w:rPr>
+      </w:pPr>
+      <w:r>
+        <w:rPr>
+          <w:lang w:val="en-US"/>
+        </w:rPr>
+        <w:t xml:space="preserve">3. </w:t>
+      </w:r>
+    </w:p>
+    <w:p>
+      <w:pPr>
+        <w:rPr>
+          <w:lang w:val="en-US"/>
+        </w:rPr>
+      </w:pPr>
+      <w:r>
+        <w:rPr>
+          <w:lang w:val="en-US"/>
+        </w:rPr>
+        <w:t xml:space="preserve">4. </w:t>
+      </w:r>
+    </w:p>
+    <w:p>
+      <w:pPr>
+        <w:rPr>
+          <w:lang w:val="en-US"/>
+        </w:rPr>
+      </w:pPr>
+      <w:r>
+        <w:rPr>
+          <w:lang w:val="en-US"/>
+        </w:rPr>
+        <w:t xml:space="preserve"> </w:t>
+      </w:r>
+      <w:bookmarkStart w:id="0" w:name="_GoBack"/>
+      <w:bookmarkEnd w:id="0"/>
+    </w:p>
+    <w:p>
+      <w:pPr>
+        <w:tabs>
+          <w:tab w:val="right" w:pos="4253"/>
+          <w:tab w:val="right" w:pos="5103"/>
+        </w:tabs>
+        <w:rPr>
+          <w:lang w:val="en-US"/>
+        </w:rPr>
+      </w:pPr>
+      <w:r>
+        <w:rPr>
+          <w:lang w:val="en-US"/>
+        </w:rPr>
+        <w:br w:type="page"/>
+      </w:r>
+    </w:p>
+    <w:p>
+      <w:pPr>
+        <w:shd w:val="clear" w:color="auto" w:fill="000000" w:themeFill="text1"/>
+        <w:tabs>
+          <w:tab w:val="right" w:pos="5103"/>
+        </w:tabs>
         <w:rPr>
           <w:b/>
           <w:color w:val="FFFFFF" w:themeColor="background1"/>
           <w:sz w:val="28"/>
           <w:lang w:val="en-US"/>
         </w:rPr>
-        <w:lastRenderedPageBreak/>
-        <w:t>BUTTONS/INPUT OUTPUT/…</w:t>
-      </w:r>
+      </w:pPr>
       <w:r>
         <w:rPr>
           <w:b/>
@@ -314,7 +401,8 @@
           <w:sz w:val="28"/>
           <w:lang w:val="en-US"/>
         </w:rPr>
-        <w:t xml:space="preserve">                                    </w:t>
+        <w:lastRenderedPageBreak/>
+        <w:t xml:space="preserve">BUTTONS/INPUT OUTPUT/…                                    </w:t>
       </w:r>
     </w:p>
     <w:p>
@@ -401,7 +489,7 @@
       <w:r>
         <w:rPr>
           <w:noProof/>
-          <w:lang w:val="en-US"/>
+          <w:lang w:eastAsia="de-DE"/>
         </w:rPr>
         <mc:AlternateContent>
           <mc:Choice Requires="wps">
@@ -576,7 +664,7 @@
       <w:r>
         <w:rPr>
           <w:noProof/>
-          <w:lang w:val="en-US"/>
+          <w:lang w:eastAsia="de-DE"/>
         </w:rPr>
         <mc:AlternateContent>
           <mc:Choice Requires="wps">
@@ -748,7 +836,7 @@
       <w:r>
         <w:rPr>
           <w:noProof/>
-          <w:lang w:val="en-US"/>
+          <w:lang w:eastAsia="de-DE"/>
         </w:rPr>
         <mc:AlternateContent>
           <mc:Choice Requires="wps">
@@ -835,7 +923,7 @@
       <w:r>
         <w:rPr>
           <w:noProof/>
-          <w:lang w:val="en-US"/>
+          <w:lang w:eastAsia="de-DE"/>
         </w:rPr>
         <mc:AlternateContent>
           <mc:Choice Requires="wps">
@@ -922,7 +1010,7 @@
       <w:r>
         <w:rPr>
           <w:noProof/>
-          <w:lang w:val="en-US"/>
+          <w:lang w:eastAsia="de-DE"/>
         </w:rPr>
         <mc:AlternateContent>
           <mc:Choice Requires="wps">
@@ -1243,7 +1331,7 @@
       <w:r>
         <w:rPr>
           <w:noProof/>
-          <w:lang w:val="en-US"/>
+          <w:lang w:eastAsia="de-DE"/>
         </w:rPr>
         <mc:AlternateContent>
           <mc:Choice Requires="wps">
@@ -1655,16 +1743,7 @@
           <w:sz w:val="28"/>
           <w:lang w:val="en-US"/>
         </w:rPr>
-        <w:t>1 TIME</w:t>
-      </w:r>
-      <w:r>
-        <w:rPr>
-          <w:b/>
-          <w:color w:val="FFFFFF" w:themeColor="background1"/>
-          <w:sz w:val="28"/>
-          <w:lang w:val="en-US"/>
-        </w:rPr>
-        <w:t xml:space="preserve">                                   </w:t>
+        <w:t xml:space="preserve">1 TIME                                   </w:t>
       </w:r>
     </w:p>
     <w:p>
@@ -1755,7 +1834,7 @@
       <w:r>
         <w:rPr>
           <w:noProof/>
-          <w:lang w:val="en-US"/>
+          <w:lang w:eastAsia="de-DE"/>
         </w:rPr>
         <mc:AlternateContent>
           <mc:Choice Requires="wps">
@@ -2268,7 +2347,6 @@
           <w:b/>
           <w:color w:val="FFFFFF" w:themeColor="background1"/>
           <w:sz w:val="28"/>
-          <w:lang w:val="en-US"/>
         </w:rPr>
       </w:pPr>
       <w:r>
@@ -2276,495 +2354,324 @@
           <w:b/>
           <w:color w:val="FFFFFF" w:themeColor="background1"/>
           <w:sz w:val="28"/>
-          <w:lang w:val="en-US"/>
         </w:rPr>
         <w:lastRenderedPageBreak/>
-        <w:t>2 DEVICES</w:t>
-      </w:r>
-      <w:r>
+        <w:t xml:space="preserve">2 DEVICES                                  </w:t>
+      </w:r>
+    </w:p>
+    <w:p>
+      <w:pPr>
+        <w:pStyle w:val="Listenabsatz"/>
+        <w:ind w:left="360"/>
+        <w:rPr>
+          <w:b/>
+        </w:rPr>
+      </w:pPr>
+    </w:p>
+    <w:p>
+      <w:pPr>
+        <w:pStyle w:val="Listenabsatz"/>
+        <w:tabs>
+          <w:tab w:val="right" w:pos="4253"/>
+          <w:tab w:val="right" w:pos="5103"/>
+        </w:tabs>
+        <w:ind w:left="0"/>
+        <w:jc w:val="both"/>
+      </w:pPr>
+      <w:r>
+        <w:t>…..</w:t>
+      </w:r>
+    </w:p>
+    <w:p>
+      <w:pPr>
+        <w:pStyle w:val="Listenabsatz"/>
+        <w:tabs>
+          <w:tab w:val="right" w:pos="4253"/>
+          <w:tab w:val="right" w:pos="5103"/>
+        </w:tabs>
+        <w:ind w:left="0"/>
+        <w:jc w:val="both"/>
+      </w:pPr>
+    </w:p>
+    <w:p>
+      <w:pPr>
+        <w:pStyle w:val="Listenabsatz"/>
+        <w:tabs>
+          <w:tab w:val="right" w:pos="4253"/>
+          <w:tab w:val="right" w:pos="5103"/>
+        </w:tabs>
+        <w:ind w:left="0"/>
+        <w:jc w:val="both"/>
+      </w:pPr>
+    </w:p>
+    <w:p>
+      <w:pPr>
+        <w:pStyle w:val="Listenabsatz"/>
+        <w:tabs>
+          <w:tab w:val="right" w:pos="4253"/>
+          <w:tab w:val="right" w:pos="5103"/>
+        </w:tabs>
+        <w:ind w:left="0"/>
+        <w:jc w:val="both"/>
+      </w:pPr>
+    </w:p>
+    <w:p>
+      <w:pPr>
+        <w:pStyle w:val="Listenabsatz"/>
+        <w:tabs>
+          <w:tab w:val="right" w:pos="4253"/>
+          <w:tab w:val="right" w:pos="5103"/>
+        </w:tabs>
+        <w:ind w:left="0"/>
+        <w:jc w:val="both"/>
+      </w:pPr>
+    </w:p>
+    <w:p>
+      <w:pPr>
+        <w:pStyle w:val="Listenabsatz"/>
+        <w:tabs>
+          <w:tab w:val="right" w:pos="4253"/>
+          <w:tab w:val="right" w:pos="5103"/>
+        </w:tabs>
+        <w:ind w:left="0"/>
+        <w:jc w:val="both"/>
+      </w:pPr>
+    </w:p>
+    <w:p>
+      <w:pPr>
+        <w:pStyle w:val="Listenabsatz"/>
+        <w:tabs>
+          <w:tab w:val="right" w:pos="4253"/>
+          <w:tab w:val="right" w:pos="5103"/>
+        </w:tabs>
+        <w:ind w:left="0"/>
+        <w:jc w:val="both"/>
+      </w:pPr>
+    </w:p>
+    <w:p>
+      <w:pPr>
+        <w:pStyle w:val="Listenabsatz"/>
+        <w:tabs>
+          <w:tab w:val="right" w:pos="4253"/>
+          <w:tab w:val="right" w:pos="5103"/>
+        </w:tabs>
+        <w:ind w:left="0"/>
+        <w:jc w:val="both"/>
+      </w:pPr>
+    </w:p>
+    <w:p>
+      <w:pPr>
+        <w:pStyle w:val="Listenabsatz"/>
+        <w:tabs>
+          <w:tab w:val="right" w:pos="4253"/>
+          <w:tab w:val="right" w:pos="5103"/>
+        </w:tabs>
+        <w:ind w:left="0"/>
+        <w:jc w:val="both"/>
+      </w:pPr>
+    </w:p>
+    <w:p>
+      <w:pPr>
+        <w:pStyle w:val="Listenabsatz"/>
+        <w:tabs>
+          <w:tab w:val="right" w:pos="4253"/>
+          <w:tab w:val="right" w:pos="5103"/>
+        </w:tabs>
+        <w:ind w:left="0"/>
+        <w:jc w:val="both"/>
+      </w:pPr>
+    </w:p>
+    <w:p>
+      <w:pPr>
+        <w:pStyle w:val="Listenabsatz"/>
+        <w:tabs>
+          <w:tab w:val="right" w:pos="4253"/>
+          <w:tab w:val="right" w:pos="5103"/>
+        </w:tabs>
+        <w:ind w:left="0"/>
+        <w:jc w:val="both"/>
+      </w:pPr>
+    </w:p>
+    <w:p>
+      <w:pPr>
+        <w:pStyle w:val="Listenabsatz"/>
+        <w:tabs>
+          <w:tab w:val="right" w:pos="4253"/>
+          <w:tab w:val="right" w:pos="5103"/>
+        </w:tabs>
+        <w:ind w:left="0"/>
+        <w:jc w:val="both"/>
+      </w:pPr>
+    </w:p>
+    <w:p>
+      <w:pPr>
+        <w:pStyle w:val="Listenabsatz"/>
+        <w:tabs>
+          <w:tab w:val="right" w:pos="4253"/>
+          <w:tab w:val="right" w:pos="5103"/>
+        </w:tabs>
+        <w:ind w:left="0"/>
+        <w:jc w:val="both"/>
+      </w:pPr>
+    </w:p>
+    <w:p>
+      <w:pPr>
+        <w:pStyle w:val="Listenabsatz"/>
+        <w:tabs>
+          <w:tab w:val="right" w:pos="4253"/>
+          <w:tab w:val="right" w:pos="5103"/>
+        </w:tabs>
+        <w:ind w:left="0"/>
+        <w:jc w:val="both"/>
+      </w:pPr>
+    </w:p>
+    <w:p>
+      <w:pPr>
+        <w:pStyle w:val="Listenabsatz"/>
+        <w:tabs>
+          <w:tab w:val="right" w:pos="4253"/>
+          <w:tab w:val="right" w:pos="5103"/>
+        </w:tabs>
+        <w:ind w:left="0"/>
+        <w:jc w:val="both"/>
+      </w:pPr>
+    </w:p>
+    <w:p>
+      <w:pPr>
+        <w:pStyle w:val="Listenabsatz"/>
+        <w:tabs>
+          <w:tab w:val="right" w:pos="4253"/>
+          <w:tab w:val="right" w:pos="5103"/>
+        </w:tabs>
+        <w:ind w:left="0"/>
+        <w:jc w:val="both"/>
+      </w:pPr>
+    </w:p>
+    <w:p>
+      <w:pPr>
+        <w:pStyle w:val="Listenabsatz"/>
+        <w:tabs>
+          <w:tab w:val="right" w:pos="4253"/>
+          <w:tab w:val="right" w:pos="5103"/>
+        </w:tabs>
+        <w:ind w:left="0"/>
+        <w:jc w:val="both"/>
+      </w:pPr>
+    </w:p>
+    <w:p>
+      <w:pPr>
+        <w:pStyle w:val="Listenabsatz"/>
+        <w:tabs>
+          <w:tab w:val="right" w:pos="4253"/>
+          <w:tab w:val="right" w:pos="5103"/>
+        </w:tabs>
+        <w:ind w:left="0"/>
+        <w:jc w:val="both"/>
+      </w:pPr>
+    </w:p>
+    <w:p>
+      <w:pPr>
+        <w:pStyle w:val="Listenabsatz"/>
+        <w:tabs>
+          <w:tab w:val="right" w:pos="4253"/>
+          <w:tab w:val="right" w:pos="5103"/>
+        </w:tabs>
+        <w:ind w:left="0"/>
+        <w:jc w:val="both"/>
+      </w:pPr>
+    </w:p>
+    <w:p>
+      <w:pPr>
+        <w:pStyle w:val="Listenabsatz"/>
+        <w:tabs>
+          <w:tab w:val="right" w:pos="4253"/>
+          <w:tab w:val="right" w:pos="5103"/>
+        </w:tabs>
+        <w:ind w:left="0"/>
+        <w:jc w:val="both"/>
+      </w:pPr>
+    </w:p>
+    <w:p>
+      <w:pPr>
+        <w:pStyle w:val="Listenabsatz"/>
+        <w:tabs>
+          <w:tab w:val="right" w:pos="4253"/>
+          <w:tab w:val="right" w:pos="5103"/>
+        </w:tabs>
+        <w:ind w:left="0"/>
+        <w:jc w:val="both"/>
+      </w:pPr>
+    </w:p>
+    <w:p>
+      <w:pPr>
+        <w:shd w:val="clear" w:color="auto" w:fill="000000" w:themeFill="text1"/>
+        <w:tabs>
+          <w:tab w:val="right" w:pos="5103"/>
+        </w:tabs>
         <w:rPr>
           <w:b/>
           <w:color w:val="FFFFFF" w:themeColor="background1"/>
           <w:sz w:val="28"/>
-          <w:lang w:val="en-US"/>
-        </w:rPr>
-        <w:t xml:space="preserve">                                  </w:t>
-      </w:r>
-    </w:p>
-    <w:p>
-      <w:pPr>
-        <w:pStyle w:val="Listenabsatz"/>
-        <w:ind w:left="360"/>
-        <w:rPr>
-          <w:b/>
-          <w:lang w:val="en-US"/>
-        </w:rPr>
-      </w:pPr>
-    </w:p>
-    <w:p>
-      <w:pPr>
-        <w:pStyle w:val="Listenabsatz"/>
-        <w:tabs>
-          <w:tab w:val="right" w:pos="4253"/>
-          <w:tab w:val="right" w:pos="5103"/>
-        </w:tabs>
-        <w:ind w:left="0"/>
-        <w:jc w:val="both"/>
-        <w:rPr>
-          <w:lang w:val="en-US"/>
-        </w:rPr>
-      </w:pPr>
-      <w:r>
-        <w:rPr>
-          <w:lang w:val="en-US"/>
-        </w:rPr>
-        <w:t>…..</w:t>
-      </w:r>
-    </w:p>
-    <w:p>
-      <w:pPr>
-        <w:pStyle w:val="Listenabsatz"/>
-        <w:tabs>
-          <w:tab w:val="right" w:pos="4253"/>
-          <w:tab w:val="right" w:pos="5103"/>
-        </w:tabs>
-        <w:ind w:left="0"/>
-        <w:jc w:val="both"/>
-        <w:rPr>
-          <w:lang w:val="en-US"/>
-        </w:rPr>
-      </w:pPr>
-    </w:p>
-    <w:p>
-      <w:pPr>
-        <w:pStyle w:val="Listenabsatz"/>
-        <w:tabs>
-          <w:tab w:val="right" w:pos="4253"/>
-          <w:tab w:val="right" w:pos="5103"/>
-        </w:tabs>
-        <w:ind w:left="0"/>
-        <w:jc w:val="both"/>
-        <w:rPr>
-          <w:lang w:val="en-US"/>
-        </w:rPr>
-      </w:pPr>
-    </w:p>
-    <w:p>
-      <w:pPr>
-        <w:pStyle w:val="Listenabsatz"/>
-        <w:tabs>
-          <w:tab w:val="right" w:pos="4253"/>
-          <w:tab w:val="right" w:pos="5103"/>
-        </w:tabs>
-        <w:ind w:left="0"/>
-        <w:jc w:val="both"/>
-        <w:rPr>
-          <w:lang w:val="en-US"/>
-        </w:rPr>
-      </w:pPr>
-    </w:p>
-    <w:p>
-      <w:pPr>
-        <w:pStyle w:val="Listenabsatz"/>
-        <w:tabs>
-          <w:tab w:val="right" w:pos="4253"/>
-          <w:tab w:val="right" w:pos="5103"/>
-        </w:tabs>
-        <w:ind w:left="0"/>
-        <w:jc w:val="both"/>
-        <w:rPr>
-          <w:lang w:val="en-US"/>
-        </w:rPr>
-      </w:pPr>
-    </w:p>
-    <w:p>
-      <w:pPr>
-        <w:pStyle w:val="Listenabsatz"/>
-        <w:tabs>
-          <w:tab w:val="right" w:pos="4253"/>
-          <w:tab w:val="right" w:pos="5103"/>
-        </w:tabs>
-        <w:ind w:left="0"/>
-        <w:jc w:val="both"/>
-        <w:rPr>
-          <w:lang w:val="en-US"/>
-        </w:rPr>
-      </w:pPr>
-    </w:p>
-    <w:p>
-      <w:pPr>
-        <w:pStyle w:val="Listenabsatz"/>
-        <w:tabs>
-          <w:tab w:val="right" w:pos="4253"/>
-          <w:tab w:val="right" w:pos="5103"/>
-        </w:tabs>
-        <w:ind w:left="0"/>
-        <w:jc w:val="both"/>
-        <w:rPr>
-          <w:lang w:val="en-US"/>
-        </w:rPr>
-      </w:pPr>
-    </w:p>
-    <w:p>
-      <w:pPr>
-        <w:pStyle w:val="Listenabsatz"/>
-        <w:tabs>
-          <w:tab w:val="right" w:pos="4253"/>
-          <w:tab w:val="right" w:pos="5103"/>
-        </w:tabs>
-        <w:ind w:left="0"/>
-        <w:jc w:val="both"/>
-        <w:rPr>
-          <w:lang w:val="en-US"/>
-        </w:rPr>
-      </w:pPr>
-    </w:p>
-    <w:p>
-      <w:pPr>
-        <w:pStyle w:val="Listenabsatz"/>
-        <w:tabs>
-          <w:tab w:val="right" w:pos="4253"/>
-          <w:tab w:val="right" w:pos="5103"/>
-        </w:tabs>
-        <w:ind w:left="0"/>
-        <w:jc w:val="both"/>
-        <w:rPr>
-          <w:lang w:val="en-US"/>
-        </w:rPr>
-      </w:pPr>
-    </w:p>
-    <w:p>
-      <w:pPr>
-        <w:pStyle w:val="Listenabsatz"/>
-        <w:tabs>
-          <w:tab w:val="right" w:pos="4253"/>
-          <w:tab w:val="right" w:pos="5103"/>
-        </w:tabs>
-        <w:ind w:left="0"/>
-        <w:jc w:val="both"/>
-        <w:rPr>
-          <w:lang w:val="en-US"/>
-        </w:rPr>
-      </w:pPr>
-    </w:p>
-    <w:p>
-      <w:pPr>
-        <w:pStyle w:val="Listenabsatz"/>
-        <w:tabs>
-          <w:tab w:val="right" w:pos="4253"/>
-          <w:tab w:val="right" w:pos="5103"/>
-        </w:tabs>
-        <w:ind w:left="0"/>
-        <w:jc w:val="both"/>
-        <w:rPr>
-          <w:lang w:val="en-US"/>
-        </w:rPr>
-      </w:pPr>
-    </w:p>
-    <w:p>
-      <w:pPr>
-        <w:pStyle w:val="Listenabsatz"/>
-        <w:tabs>
-          <w:tab w:val="right" w:pos="4253"/>
-          <w:tab w:val="right" w:pos="5103"/>
-        </w:tabs>
-        <w:ind w:left="0"/>
-        <w:jc w:val="both"/>
-        <w:rPr>
-          <w:lang w:val="en-US"/>
-        </w:rPr>
-      </w:pPr>
-    </w:p>
-    <w:p>
-      <w:pPr>
-        <w:pStyle w:val="Listenabsatz"/>
-        <w:tabs>
-          <w:tab w:val="right" w:pos="4253"/>
-          <w:tab w:val="right" w:pos="5103"/>
-        </w:tabs>
-        <w:ind w:left="0"/>
-        <w:jc w:val="both"/>
-        <w:rPr>
-          <w:lang w:val="en-US"/>
-        </w:rPr>
-      </w:pPr>
-    </w:p>
-    <w:p>
-      <w:pPr>
-        <w:pStyle w:val="Listenabsatz"/>
-        <w:tabs>
-          <w:tab w:val="right" w:pos="4253"/>
-          <w:tab w:val="right" w:pos="5103"/>
-        </w:tabs>
-        <w:ind w:left="0"/>
-        <w:jc w:val="both"/>
-        <w:rPr>
-          <w:lang w:val="en-US"/>
-        </w:rPr>
-      </w:pPr>
-    </w:p>
-    <w:p>
-      <w:pPr>
-        <w:pStyle w:val="Listenabsatz"/>
-        <w:tabs>
-          <w:tab w:val="right" w:pos="4253"/>
-          <w:tab w:val="right" w:pos="5103"/>
-        </w:tabs>
-        <w:ind w:left="0"/>
-        <w:jc w:val="both"/>
-        <w:rPr>
-          <w:lang w:val="en-US"/>
-        </w:rPr>
-      </w:pPr>
-    </w:p>
-    <w:p>
-      <w:pPr>
-        <w:pStyle w:val="Listenabsatz"/>
-        <w:tabs>
-          <w:tab w:val="right" w:pos="4253"/>
-          <w:tab w:val="right" w:pos="5103"/>
-        </w:tabs>
-        <w:ind w:left="0"/>
-        <w:jc w:val="both"/>
-        <w:rPr>
-          <w:lang w:val="en-US"/>
-        </w:rPr>
-      </w:pPr>
-    </w:p>
-    <w:p>
-      <w:pPr>
-        <w:pStyle w:val="Listenabsatz"/>
-        <w:tabs>
-          <w:tab w:val="right" w:pos="4253"/>
-          <w:tab w:val="right" w:pos="5103"/>
-        </w:tabs>
-        <w:ind w:left="0"/>
-        <w:jc w:val="both"/>
-        <w:rPr>
-          <w:lang w:val="en-US"/>
-        </w:rPr>
-      </w:pPr>
-    </w:p>
-    <w:p>
-      <w:pPr>
-        <w:pStyle w:val="Listenabsatz"/>
-        <w:tabs>
-          <w:tab w:val="right" w:pos="4253"/>
-          <w:tab w:val="right" w:pos="5103"/>
-        </w:tabs>
-        <w:ind w:left="0"/>
-        <w:jc w:val="both"/>
-        <w:rPr>
-          <w:lang w:val="en-US"/>
-        </w:rPr>
-      </w:pPr>
-    </w:p>
-    <w:p>
-      <w:pPr>
-        <w:pStyle w:val="Listenabsatz"/>
-        <w:tabs>
-          <w:tab w:val="right" w:pos="4253"/>
-          <w:tab w:val="right" w:pos="5103"/>
-        </w:tabs>
-        <w:ind w:left="0"/>
-        <w:jc w:val="both"/>
-        <w:rPr>
-          <w:lang w:val="en-US"/>
-        </w:rPr>
-      </w:pPr>
-    </w:p>
-    <w:p>
-      <w:pPr>
-        <w:pStyle w:val="Listenabsatz"/>
-        <w:tabs>
-          <w:tab w:val="right" w:pos="4253"/>
-          <w:tab w:val="right" w:pos="5103"/>
-        </w:tabs>
-        <w:ind w:left="0"/>
-        <w:jc w:val="both"/>
-        <w:rPr>
-          <w:lang w:val="en-US"/>
-        </w:rPr>
-      </w:pPr>
-    </w:p>
-    <w:p>
-      <w:pPr>
-        <w:pStyle w:val="Listenabsatz"/>
-        <w:tabs>
-          <w:tab w:val="right" w:pos="4253"/>
-          <w:tab w:val="right" w:pos="5103"/>
-        </w:tabs>
-        <w:ind w:left="0"/>
-        <w:jc w:val="both"/>
-        <w:rPr>
-          <w:lang w:val="en-US"/>
-        </w:rPr>
-      </w:pPr>
-    </w:p>
-    <w:p>
-      <w:pPr>
-        <w:shd w:val="clear" w:color="auto" w:fill="000000" w:themeFill="text1"/>
-        <w:tabs>
-          <w:tab w:val="right" w:pos="5103"/>
-        </w:tabs>
+        </w:rPr>
+      </w:pPr>
+      <w:r>
         <w:rPr>
           <w:b/>
           <w:color w:val="FFFFFF" w:themeColor="background1"/>
           <w:sz w:val="28"/>
-          <w:lang w:val="en-US"/>
-        </w:rPr>
-      </w:pPr>
-      <w:r>
+        </w:rPr>
+        <w:lastRenderedPageBreak/>
+        <w:t>SICHERHEITSHINWEISE</w:t>
+      </w:r>
+    </w:p>
+    <w:p>
+      <w:r>
+        <w:t xml:space="preserve">1. </w:t>
+      </w:r>
+    </w:p>
+    <w:p>
+      <w:r>
+        <w:t>2.</w:t>
+      </w:r>
+    </w:p>
+    <w:p>
+      <w:r>
+        <w:t xml:space="preserve">3. </w:t>
+      </w:r>
+    </w:p>
+    <w:p>
+      <w:r>
+        <w:t xml:space="preserve">4. </w:t>
+      </w:r>
+    </w:p>
+    <w:p>
+      <w:r>
+        <w:br w:type="page"/>
+      </w:r>
+    </w:p>
+    <w:p>
+      <w:pPr>
+        <w:shd w:val="clear" w:color="auto" w:fill="000000" w:themeFill="text1"/>
+        <w:tabs>
+          <w:tab w:val="right" w:pos="5103"/>
+        </w:tabs>
         <w:rPr>
           <w:b/>
           <w:color w:val="FFFFFF" w:themeColor="background1"/>
           <w:sz w:val="28"/>
-          <w:lang w:val="en-US"/>
-        </w:rPr>
-        <w:lastRenderedPageBreak/>
-        <w:t>SICHERHEITSHINWEISE</w:t>
-      </w:r>
-    </w:p>
-    <w:p>
-      <w:pPr>
-        <w:rPr>
-          <w:lang w:val="en-US"/>
-        </w:rPr>
-      </w:pPr>
-      <w:r>
-        <w:rPr>
-          <w:lang w:val="en-US"/>
-        </w:rPr>
-        <w:t xml:space="preserve">1. </w:t>
-      </w:r>
-    </w:p>
-    <w:p>
-      <w:pPr>
-        <w:rPr>
-          <w:lang w:val="en-US"/>
-        </w:rPr>
-      </w:pPr>
-      <w:r>
-        <w:rPr>
-          <w:lang w:val="en-US"/>
-        </w:rPr>
-        <w:t>2.</w:t>
-      </w:r>
-    </w:p>
-    <w:p>
-      <w:pPr>
-        <w:rPr>
-          <w:lang w:val="en-US"/>
-        </w:rPr>
-      </w:pPr>
-      <w:r>
-        <w:rPr>
-          <w:lang w:val="en-US"/>
-        </w:rPr>
-        <w:t xml:space="preserve">3. </w:t>
-      </w:r>
-    </w:p>
-    <w:p>
-      <w:pPr>
-        <w:rPr>
-          <w:lang w:val="en-US"/>
-        </w:rPr>
-      </w:pPr>
-      <w:r>
-        <w:rPr>
-          <w:lang w:val="en-US"/>
-        </w:rPr>
-        <w:t xml:space="preserve">4. </w:t>
-      </w:r>
-    </w:p>
-    <w:p>
-      <w:pPr>
-        <w:rPr>
-          <w:lang w:val="en-US"/>
-        </w:rPr>
-      </w:pPr>
-      <w:r>
-        <w:rPr>
-          <w:lang w:val="en-US"/>
-        </w:rPr>
-        <w:br w:type="page"/>
-      </w:r>
-    </w:p>
-    <w:p>
-      <w:pPr>
-        <w:shd w:val="clear" w:color="auto" w:fill="000000" w:themeFill="text1"/>
-        <w:tabs>
-          <w:tab w:val="right" w:pos="5103"/>
-        </w:tabs>
+        </w:rPr>
+      </w:pPr>
+      <w:r>
         <w:rPr>
           <w:b/>
           <w:color w:val="FFFFFF" w:themeColor="background1"/>
           <w:sz w:val="28"/>
-          <w:lang w:val="en-US"/>
-        </w:rPr>
-      </w:pPr>
-      <w:r>
-        <w:rPr>
-          <w:b/>
-          <w:color w:val="FFFFFF" w:themeColor="background1"/>
-          <w:sz w:val="28"/>
-          <w:lang w:val="en-US"/>
         </w:rPr>
         <w:lastRenderedPageBreak/>
-        <w:t>KNÖPFE</w:t>
-      </w:r>
-      <w:r>
-        <w:rPr>
-          <w:b/>
-          <w:color w:val="FFFFFF" w:themeColor="background1"/>
-          <w:sz w:val="28"/>
-          <w:lang w:val="en-US"/>
-        </w:rPr>
-        <w:t>/</w:t>
-      </w:r>
-      <w:r>
-        <w:rPr>
-          <w:b/>
-          <w:color w:val="FFFFFF" w:themeColor="background1"/>
-          <w:sz w:val="28"/>
-          <w:lang w:val="en-US"/>
-        </w:rPr>
-        <w:t>EINGANG</w:t>
-      </w:r>
-      <w:r>
-        <w:rPr>
-          <w:b/>
-          <w:color w:val="FFFFFF" w:themeColor="background1"/>
-          <w:sz w:val="28"/>
-          <w:lang w:val="en-US"/>
-        </w:rPr>
-        <w:t xml:space="preserve"> </w:t>
-      </w:r>
-      <w:r>
-        <w:rPr>
-          <w:b/>
-          <w:color w:val="FFFFFF" w:themeColor="background1"/>
-          <w:sz w:val="28"/>
-          <w:lang w:val="en-US"/>
-        </w:rPr>
-        <w:t>AUSGANG</w:t>
-      </w:r>
-      <w:r>
-        <w:rPr>
-          <w:b/>
-          <w:color w:val="FFFFFF" w:themeColor="background1"/>
-          <w:sz w:val="28"/>
-          <w:lang w:val="en-US"/>
-        </w:rPr>
-        <w:t xml:space="preserve">/…                                    </w:t>
-      </w:r>
-    </w:p>
-    <w:p>
-      <w:pPr>
-        <w:rPr>
-          <w:lang w:val="en-US"/>
-        </w:rPr>
-      </w:pPr>
+        <w:t xml:space="preserve">KNÖPFE/EINGANG AUSGANG/…                                    </w:t>
+      </w:r>
+    </w:p>
+    <w:p>
       <w:r>
         <w:rPr>
           <w:noProof/>
@@ -2843,7 +2750,7 @@
       <w:r>
         <w:rPr>
           <w:noProof/>
-          <w:lang w:val="en-US"/>
+          <w:lang w:eastAsia="de-DE"/>
         </w:rPr>
         <mc:AlternateContent>
           <mc:Choice Requires="wps">
@@ -3006,15 +2913,10 @@
       </w:r>
     </w:p>
     <w:p>
-      <w:pPr>
-        <w:rPr>
-          <w:lang w:val="en-US"/>
-        </w:rPr>
-      </w:pPr>
       <w:r>
         <w:rPr>
           <w:noProof/>
-          <w:lang w:val="en-US"/>
+          <w:lang w:eastAsia="de-DE"/>
         </w:rPr>
         <mc:AlternateContent>
           <mc:Choice Requires="wps">
@@ -3101,7 +3003,7 @@
       <w:r>
         <w:rPr>
           <w:noProof/>
-          <w:lang w:val="en-US"/>
+          <w:lang w:eastAsia="de-DE"/>
         </w:rPr>
         <mc:AlternateContent>
           <mc:Choice Requires="wps">
@@ -3188,7 +3090,7 @@
       <w:r>
         <w:rPr>
           <w:noProof/>
-          <w:lang w:val="en-US"/>
+          <w:lang w:eastAsia="de-DE"/>
         </w:rPr>
         <mc:AlternateContent>
           <mc:Choice Requires="wps">
@@ -3275,7 +3177,7 @@
       <w:r>
         <w:rPr>
           <w:noProof/>
-          <w:lang w:val="en-US"/>
+          <w:lang w:eastAsia="de-DE"/>
         </w:rPr>
         <mc:AlternateContent>
           <mc:Choice Requires="wps">
@@ -3362,7 +3264,7 @@
       <w:r>
         <w:rPr>
           <w:noProof/>
-          <w:lang w:val="en-US"/>
+          <w:lang w:eastAsia="de-DE"/>
         </w:rPr>
         <mc:AlternateContent>
           <mc:Choice Requires="wps">
@@ -3749,11 +3651,6 @@
       </w:r>
     </w:p>
     <w:p>
-      <w:pPr>
-        <w:rPr>
-          <w:lang w:val="en-US"/>
-        </w:rPr>
-      </w:pPr>
       <w:r>
         <w:rPr>
           <w:noProof/>
@@ -3829,11 +3726,6 @@
       </w:r>
     </w:p>
     <w:p>
-      <w:pPr>
-        <w:rPr>
-          <w:lang w:val="en-US"/>
-        </w:rPr>
-      </w:pPr>
       <w:r>
         <w:rPr>
           <w:noProof/>
@@ -3908,141 +3800,54 @@
         </mc:AlternateContent>
       </w:r>
     </w:p>
-    <w:p>
-      <w:pPr>
-        <w:rPr>
-          <w:lang w:val="en-US"/>
-        </w:rPr>
-      </w:pPr>
-    </w:p>
-    <w:p>
-      <w:pPr>
-        <w:rPr>
-          <w:lang w:val="en-US"/>
-        </w:rPr>
-      </w:pPr>
-      <w:r>
-        <w:rPr>
-          <w:lang w:val="en-US"/>
-        </w:rPr>
+    <w:p/>
+    <w:p>
+      <w:r>
         <w:t>BILDSCHIRM</w:t>
       </w:r>
     </w:p>
-    <w:p>
-      <w:pPr>
-        <w:rPr>
-          <w:lang w:val="en-US"/>
-        </w:rPr>
-      </w:pPr>
-    </w:p>
-    <w:p>
-      <w:pPr>
-        <w:rPr>
-          <w:lang w:val="en-US"/>
-        </w:rPr>
-      </w:pPr>
-      <w:r>
-        <w:rPr>
-          <w:lang w:val="en-US"/>
-        </w:rPr>
+    <w:p/>
+    <w:p>
+      <w:r>
         <w:t>ZAHLENFELD(???)</w:t>
       </w:r>
       <w:r>
-        <w:rPr>
-          <w:lang w:val="en-US"/>
-        </w:rPr>
         <w:t>…..</w:t>
       </w:r>
     </w:p>
-    <w:p>
-      <w:pPr>
-        <w:rPr>
-          <w:lang w:val="en-US"/>
-        </w:rPr>
-      </w:pPr>
-    </w:p>
-    <w:p>
-      <w:pPr>
-        <w:rPr>
-          <w:lang w:val="en-US"/>
-        </w:rPr>
-      </w:pPr>
-      <w:r>
-        <w:rPr>
-          <w:lang w:val="en-US"/>
-        </w:rPr>
+    <w:p/>
+    <w:p>
+      <w:r>
         <w:t>REL</w:t>
       </w:r>
       <w:r>
-        <w:rPr>
-          <w:lang w:val="en-US"/>
-        </w:rPr>
         <w:t>AI</w:t>
       </w:r>
       <w:r>
-        <w:rPr>
-          <w:lang w:val="en-US"/>
-        </w:rPr>
         <w:t>S……SPE</w:t>
       </w:r>
       <w:r>
-        <w:rPr>
-          <w:lang w:val="en-US"/>
-        </w:rPr>
         <w:t>Z</w:t>
       </w:r>
       <w:r>
-        <w:rPr>
-          <w:lang w:val="en-US"/>
-        </w:rPr>
         <w:t>IFI</w:t>
       </w:r>
       <w:r>
-        <w:rPr>
-          <w:lang w:val="en-US"/>
-        </w:rPr>
         <w:t>K</w:t>
       </w:r>
       <w:r>
-        <w:rPr>
-          <w:lang w:val="en-US"/>
-        </w:rPr>
         <w:t>ATION</w:t>
       </w:r>
       <w:r>
-        <w:rPr>
-          <w:lang w:val="en-US"/>
-        </w:rPr>
         <w:t>EN</w:t>
       </w:r>
       <w:r>
-        <w:rPr>
-          <w:lang w:val="en-US"/>
-        </w:rPr>
         <w:t>?!</w:t>
       </w:r>
     </w:p>
-    <w:p>
-      <w:pPr>
-        <w:rPr>
-          <w:lang w:val="en-US"/>
-        </w:rPr>
-      </w:pPr>
-    </w:p>
-    <w:p>
-      <w:pPr>
-        <w:rPr>
-          <w:lang w:val="en-US"/>
-        </w:rPr>
-      </w:pPr>
-    </w:p>
-    <w:p>
-      <w:pPr>
-        <w:rPr>
-          <w:lang w:val="en-US"/>
-        </w:rPr>
-      </w:pPr>
-    </w:p>
+    <w:p/>
+    <w:p/>
+    <w:p/>
     <w:p>
       <w:pPr>
         <w:shd w:val="clear" w:color="auto" w:fill="000000" w:themeFill="text1"/>
@@ -4053,7 +3858,6 @@
           <w:b/>
           <w:color w:val="FFFFFF" w:themeColor="background1"/>
           <w:sz w:val="28"/>
-          <w:lang w:val="en-US"/>
         </w:rPr>
       </w:pPr>
       <w:r>
@@ -4130,45 +3934,24 @@
           <w:b/>
           <w:color w:val="FFFFFF" w:themeColor="background1"/>
           <w:sz w:val="28"/>
-          <w:lang w:val="en-US"/>
-        </w:rPr>
-        <w:t xml:space="preserve">1 </w:t>
-      </w:r>
-      <w:r>
+        </w:rPr>
+        <w:t xml:space="preserve">1 ZEIT                                   </w:t>
+      </w:r>
+    </w:p>
+    <w:p>
+      <w:pPr>
+        <w:tabs>
+          <w:tab w:val="right" w:pos="4253"/>
+          <w:tab w:val="right" w:pos="5103"/>
+        </w:tabs>
+        <w:spacing w:line="276" w:lineRule="auto"/>
         <w:rPr>
           <w:b/>
-          <w:color w:val="FFFFFF" w:themeColor="background1"/>
-          <w:sz w:val="28"/>
-          <w:lang w:val="en-US"/>
-        </w:rPr>
-        <w:t>ZEIT</w:t>
-      </w:r>
+        </w:rPr>
+      </w:pPr>
       <w:r>
         <w:rPr>
           <w:b/>
-          <w:color w:val="FFFFFF" w:themeColor="background1"/>
-          <w:sz w:val="28"/>
-          <w:lang w:val="en-US"/>
-        </w:rPr>
-        <w:t xml:space="preserve">                                   </w:t>
-      </w:r>
-    </w:p>
-    <w:p>
-      <w:pPr>
-        <w:tabs>
-          <w:tab w:val="right" w:pos="4253"/>
-          <w:tab w:val="right" w:pos="5103"/>
-        </w:tabs>
-        <w:spacing w:line="276" w:lineRule="auto"/>
-        <w:rPr>
-          <w:b/>
-          <w:lang w:val="en-US"/>
-        </w:rPr>
-      </w:pPr>
-      <w:r>
-        <w:rPr>
-          <w:b/>
-          <w:lang w:val="en-US"/>
         </w:rPr>
         <w:t>ZEIT ANZEIGE MODUS</w:t>
       </w:r>
@@ -4216,10 +3999,7 @@
         <w:jc w:val="both"/>
       </w:pPr>
       <w:r>
-        <w:t>Der Bildschirm zeigt die Zeit im Format</w:t>
-      </w:r>
-      <w:r>
-        <w:t xml:space="preserve"> </w:t>
+        <w:t xml:space="preserve">Der Bildschirm zeigt die Zeit im Format </w:t>
       </w:r>
       <w:r>
         <w:t>SS</w:t>
@@ -4241,7 +4021,7 @@
       <w:r>
         <w:rPr>
           <w:noProof/>
-          <w:lang w:val="en-US"/>
+          <w:lang w:eastAsia="de-DE"/>
         </w:rPr>
         <mc:AlternateContent>
           <mc:Choice Requires="wps">
@@ -4519,10 +4299,7 @@
         </w:drawing>
       </w:r>
       <w:r>
-        <w:t>Gehe in den ZEIT ANZEIGE MODUS</w:t>
-      </w:r>
-      <w:r>
-        <w:t>.</w:t>
+        <w:t>Gehe in den ZEIT ANZEIGE MODUS.</w:t>
       </w:r>
       <w:r>
         <w:rPr>
@@ -4618,10 +4395,7 @@
         <w:t xml:space="preserve">e ihn für 5 Sekunden </w:t>
       </w:r>
       <w:r>
-        <w:t>gedrückt</w:t>
-      </w:r>
-      <w:r>
-        <w:t>.</w:t>
+        <w:t>gedrückt.</w:t>
       </w:r>
     </w:p>
     <w:p>
@@ -4769,8 +4543,6 @@
         </w:rPr>
         <w:t>GERÄTE</w:t>
       </w:r>
-      <w:bookmarkStart w:id="0" w:name="_GoBack"/>
-      <w:bookmarkEnd w:id="0"/>
       <w:r>
         <w:rPr>
           <w:b/>
@@ -6021,6 +5793,7 @@
   <w:style w:type="character" w:default="1" w:styleId="Absatz-Standardschriftart">
     <w:name w:val="Default Paragraph Font"/>
     <w:uiPriority w:val="1"/>
+    <w:semiHidden/>
     <w:unhideWhenUsed/>
   </w:style>
   <w:style w:type="table" w:default="1" w:styleId="NormaleTabelle">
@@ -6368,7 +6141,7 @@
 </file>
 
 <file path=customXml/itemProps1.xml><?xml version="1.0" encoding="utf-8"?>
-<ds:datastoreItem xmlns:ds="http://schemas.openxmlformats.org/officeDocument/2006/customXml" ds:itemID="{651869EC-95FB-4BEC-A774-97AE997500C5}">
+<ds:datastoreItem xmlns:ds="http://schemas.openxmlformats.org/officeDocument/2006/customXml" ds:itemID="{55A9303D-76FD-48A7-BE7F-854F68C0D0B8}">
   <ds:schemaRefs>
     <ds:schemaRef ds:uri="http://schemas.openxmlformats.org/officeDocument/2006/bibliography"/>
   </ds:schemaRefs>

</xml_diff>